<commit_message>
Exported Results from results.m
</commit_message>
<xml_diff>
--- a/Report.docx
+++ b/Report.docx
@@ -4786,23 +4786,7 @@
           <w:sz w:val="28"/>
           <w:szCs w:val="28"/>
         </w:rPr>
-        <w:t>. Για να επιτευχθεί αυτό γίνεται παρεμβολή προκειμένου να συμπληρωθούν οι θέσεις των δειγμάτων που χάθηκαν κατά την υποδειγματοληψία. Για τη διαδικασία της παρεμβολής στις διάφορες κατηγορ</w:t>
-      </w:r>
-      <w:proofErr w:type="spellStart"/>
-      <w:r>
-        <w:rPr>
-          <w:sz w:val="28"/>
-          <w:szCs w:val="28"/>
-        </w:rPr>
-        <w:t>ίες</w:t>
-      </w:r>
-      <w:proofErr w:type="spellEnd"/>
-      <w:r>
-        <w:rPr>
-          <w:sz w:val="28"/>
-          <w:szCs w:val="28"/>
-        </w:rPr>
-        <w:t xml:space="preserve"> </w:t>
+        <w:t xml:space="preserve">. Για να επιτευχθεί αυτό γίνεται παρεμβολή προκειμένου να συμπληρωθούν οι θέσεις των δειγμάτων που χάθηκαν κατά την υποδειγματοληψία. Για τη διαδικασία της παρεμβολής στις διάφορες κατηγορίες </w:t>
       </w:r>
       <w:proofErr w:type="spellStart"/>
       <w:r>
@@ -9334,13 +9318,11 @@
       </w:r>
       <w:r>
         <w:rPr>
-          <w:b/>
-          <w:bCs/>
           <w:i/>
           <w:sz w:val="22"/>
           <w:szCs w:val="22"/>
         </w:rPr>
-        <w:t>ΧΧΧΧ</w:t>
+        <w:t>5</w:t>
       </w:r>
       <w:r>
         <w:rPr>
@@ -9348,23 +9330,7 @@
           <w:sz w:val="22"/>
           <w:szCs w:val="22"/>
         </w:rPr>
-        <w:t>: Μετα</w:t>
-      </w:r>
-      <w:r>
-        <w:rPr>
-          <w:i/>
-          <w:sz w:val="22"/>
-          <w:szCs w:val="22"/>
-        </w:rPr>
-        <w:t>σχηματισμός</w:t>
-      </w:r>
-      <w:r>
-        <w:rPr>
-          <w:i/>
-          <w:sz w:val="22"/>
-          <w:szCs w:val="22"/>
-        </w:rPr>
-        <w:t xml:space="preserve"> </w:t>
+        <w:t xml:space="preserve">: Μετασχηματισμός </w:t>
       </w:r>
       <w:r>
         <w:rPr>
@@ -10533,6 +10499,7 @@
     <w:p>
       <w:pPr>
         <w:pStyle w:val="a3"/>
+        <w:jc w:val="center"/>
         <w:rPr>
           <w:i/>
           <w:sz w:val="28"/>
@@ -10545,17 +10512,15 @@
           <w:sz w:val="22"/>
           <w:szCs w:val="22"/>
         </w:rPr>
-        <w:t xml:space="preserve">           Σχήμα 2.</w:t>
-      </w:r>
-      <w:r>
-        <w:rPr>
-          <w:b/>
-          <w:bCs/>
+        <w:t>Σχήμα 2.</w:t>
+      </w:r>
+      <w:r>
+        <w:rPr>
           <w:i/>
           <w:sz w:val="22"/>
           <w:szCs w:val="22"/>
         </w:rPr>
-        <w:t>ΧΧΧΧ</w:t>
+        <w:t>6</w:t>
       </w:r>
       <w:r>
         <w:rPr>
@@ -10573,19 +10538,108 @@
         </w:rPr>
         <w:t>.</w:t>
       </w:r>
-    </w:p>
-    <w:p>
-      <w:pPr>
-        <w:autoSpaceDE w:val="0"/>
-        <w:autoSpaceDN w:val="0"/>
-        <w:adjustRightInd w:val="0"/>
-        <w:jc w:val="both"/>
-        <w:rPr>
-          <w:iCs/>
-          <w:sz w:val="28"/>
-          <w:szCs w:val="28"/>
-        </w:rPr>
-      </w:pPr>
+      <w:r>
+        <w:rPr>
+          <w:i/>
+          <w:sz w:val="22"/>
+          <w:szCs w:val="22"/>
+        </w:rPr>
+        <w:t xml:space="preserve"> Με </w:t>
+      </w:r>
+      <w:r>
+        <w:rPr>
+          <w:i/>
+          <w:sz w:val="22"/>
+          <w:szCs w:val="22"/>
+          <w:lang w:val="en-US"/>
+        </w:rPr>
+        <w:t>AC</w:t>
+      </w:r>
+      <w:r>
+        <w:rPr>
+          <w:i/>
+          <w:sz w:val="22"/>
+          <w:szCs w:val="22"/>
+          <w:vertAlign w:val="subscript"/>
+          <w:lang w:val="en-US"/>
+        </w:rPr>
+        <w:t>ij</w:t>
+      </w:r>
+      <w:r>
+        <w:rPr>
+          <w:i/>
+          <w:sz w:val="22"/>
+          <w:szCs w:val="22"/>
+        </w:rPr>
+        <w:t xml:space="preserve"> συμβολίζεται ο συντελεστής </w:t>
+      </w:r>
+      <w:r>
+        <w:rPr>
+          <w:i/>
+          <w:sz w:val="22"/>
+          <w:szCs w:val="22"/>
+          <w:lang w:val="en-US"/>
+        </w:rPr>
+        <w:t>AC</w:t>
+      </w:r>
+      <w:r>
+        <w:rPr>
+          <w:i/>
+          <w:sz w:val="22"/>
+          <w:szCs w:val="22"/>
+        </w:rPr>
+        <w:t xml:space="preserve"> </w:t>
+      </w:r>
+      <w:r>
+        <w:rPr>
+          <w:i/>
+          <w:sz w:val="22"/>
+          <w:szCs w:val="22"/>
+        </w:rPr>
+        <w:t>στη θέση του μπλοκ (</w:t>
+      </w:r>
+      <w:r>
+        <w:rPr>
+          <w:i/>
+          <w:sz w:val="22"/>
+          <w:szCs w:val="22"/>
+          <w:lang w:val="en-US"/>
+        </w:rPr>
+        <w:t>i</w:t>
+      </w:r>
+      <w:r>
+        <w:rPr>
+          <w:i/>
+          <w:sz w:val="22"/>
+          <w:szCs w:val="22"/>
+        </w:rPr>
+        <w:t xml:space="preserve"> , </w:t>
+      </w:r>
+      <w:r>
+        <w:rPr>
+          <w:i/>
+          <w:sz w:val="22"/>
+          <w:szCs w:val="22"/>
+          <w:lang w:val="en-US"/>
+        </w:rPr>
+        <w:t>j</w:t>
+      </w:r>
+      <w:r>
+        <w:rPr>
+          <w:i/>
+          <w:sz w:val="22"/>
+          <w:szCs w:val="22"/>
+        </w:rPr>
+        <w:t>)</w:t>
+      </w:r>
+      <w:r>
+        <w:rPr>
+          <w:i/>
+          <w:sz w:val="22"/>
+          <w:szCs w:val="22"/>
+        </w:rPr>
+        <w:t>.</w:t>
+      </w:r>
     </w:p>
     <w:p>
       <w:pPr>
@@ -11408,13 +11462,11 @@
       </w:r>
       <w:r>
         <w:rPr>
-          <w:b/>
-          <w:bCs/>
           <w:i/>
           <w:sz w:val="22"/>
           <w:szCs w:val="22"/>
         </w:rPr>
-        <w:t>ΧΧΧΧ</w:t>
+        <w:t>7</w:t>
       </w:r>
       <w:r>
         <w:rPr>
@@ -12712,13 +12764,11 @@
       </w:r>
       <w:r>
         <w:rPr>
-          <w:b/>
-          <w:bCs/>
           <w:i/>
           <w:sz w:val="22"/>
           <w:szCs w:val="22"/>
         </w:rPr>
-        <w:t>ΧΧΧΧ</w:t>
+        <w:t>8</w:t>
       </w:r>
       <w:r>
         <w:rPr>
@@ -13487,13 +13537,11 @@
       </w:r>
       <w:r>
         <w:rPr>
-          <w:b/>
-          <w:bCs/>
           <w:i/>
           <w:sz w:val="22"/>
           <w:szCs w:val="22"/>
         </w:rPr>
-        <w:t>ΧΧΧΧ</w:t>
+        <w:t>9</w:t>
       </w:r>
       <w:r>
         <w:rPr>
@@ -14087,13 +14135,11 @@
       </w:r>
       <w:r>
         <w:rPr>
-          <w:b/>
-          <w:bCs/>
           <w:i/>
           <w:sz w:val="22"/>
           <w:szCs w:val="22"/>
         </w:rPr>
-        <w:t>ΧΧΧΧ</w:t>
+        <w:t>10</w:t>
       </w:r>
       <w:r>
         <w:rPr>
@@ -14891,14 +14937,6 @@
           <w:szCs w:val="28"/>
         </w:rPr>
       </w:pPr>
-      <w:r>
-        <w:rPr>
-          <w:iCs/>
-          <w:sz w:val="28"/>
-          <w:szCs w:val="28"/>
-        </w:rPr>
-        <w:t>Τα αποτελέσματα για το πρώτο ερώτημα φαίνονται στη συνέχεια:</w:t>
-      </w:r>
     </w:p>
     <w:p>
       <w:pPr>
@@ -14928,11 +14966,46 @@
       <w:r>
         <w:rPr>
           <w:iCs/>
+          <w:sz w:val="28"/>
+          <w:szCs w:val="28"/>
+        </w:rPr>
+        <w:lastRenderedPageBreak/>
+        <w:t>Τα αποτελέσματα για το πρώτο ερώτημα φαίνονται στη συνέχεια:</w:t>
+      </w:r>
+    </w:p>
+    <w:p>
+      <w:pPr>
+        <w:autoSpaceDE w:val="0"/>
+        <w:autoSpaceDN w:val="0"/>
+        <w:adjustRightInd w:val="0"/>
+        <w:jc w:val="both"/>
+        <w:rPr>
+          <w:iCs/>
+          <w:sz w:val="28"/>
+          <w:szCs w:val="28"/>
+        </w:rPr>
+      </w:pPr>
+    </w:p>
+    <w:p>
+      <w:pPr>
+        <w:autoSpaceDE w:val="0"/>
+        <w:autoSpaceDN w:val="0"/>
+        <w:adjustRightInd w:val="0"/>
+        <w:ind w:left="-284"/>
+        <w:jc w:val="both"/>
+        <w:rPr>
+          <w:iCs/>
+          <w:sz w:val="28"/>
+          <w:szCs w:val="28"/>
+        </w:rPr>
+      </w:pPr>
+      <w:r>
+        <w:rPr>
+          <w:iCs/>
           <w:noProof/>
           <w:sz w:val="28"/>
           <w:szCs w:val="28"/>
         </w:rPr>
-        <w:lastRenderedPageBreak/>
         <w:drawing>
           <wp:inline distT="0" distB="0" distL="0" distR="0" wp14:anchorId="52F9536E" wp14:editId="56C3518A">
             <wp:extent cx="5745818" cy="2994660"/>
@@ -14978,6 +15051,9 @@
     </w:p>
     <w:p/>
     <w:p>
+      <w:pPr>
+        <w:ind w:left="-284"/>
+      </w:pPr>
       <w:r>
         <w:rPr>
           <w:noProof/>
@@ -15027,11 +15103,134 @@
     </w:p>
     <w:p>
       <w:pPr>
-        <w:rPr>
-          <w:sz w:val="28"/>
-          <w:szCs w:val="28"/>
-        </w:rPr>
-      </w:pPr>
+        <w:jc w:val="center"/>
+      </w:pPr>
+    </w:p>
+    <w:p>
+      <w:pPr>
+        <w:jc w:val="center"/>
+        <w:rPr>
+          <w:sz w:val="28"/>
+          <w:szCs w:val="28"/>
+        </w:rPr>
+      </w:pPr>
+      <w:r>
+        <w:rPr>
+          <w:i/>
+          <w:sz w:val="22"/>
+          <w:szCs w:val="22"/>
+        </w:rPr>
+        <w:t>Σχήμα 2.</w:t>
+      </w:r>
+      <w:r>
+        <w:rPr>
+          <w:i/>
+          <w:sz w:val="22"/>
+          <w:szCs w:val="22"/>
+        </w:rPr>
+        <w:t>10</w:t>
+      </w:r>
+      <w:r>
+        <w:rPr>
+          <w:i/>
+          <w:sz w:val="22"/>
+          <w:szCs w:val="22"/>
+        </w:rPr>
+        <w:t xml:space="preserve">: </w:t>
+      </w:r>
+      <w:r>
+        <w:rPr>
+          <w:i/>
+          <w:sz w:val="22"/>
+          <w:szCs w:val="22"/>
+        </w:rPr>
+        <w:t>Παραδείγματα</w:t>
+      </w:r>
+      <w:r>
+        <w:rPr>
+          <w:i/>
+          <w:sz w:val="22"/>
+          <w:szCs w:val="22"/>
+        </w:rPr>
+        <w:t xml:space="preserve"> </w:t>
+      </w:r>
+      <w:r>
+        <w:rPr>
+          <w:i/>
+          <w:sz w:val="22"/>
+          <w:szCs w:val="22"/>
+        </w:rPr>
+        <w:t>Μετατροπής</w:t>
+      </w:r>
+      <w:r>
+        <w:rPr>
+          <w:i/>
+          <w:sz w:val="22"/>
+          <w:szCs w:val="22"/>
+        </w:rPr>
+        <w:t xml:space="preserve"> εικόνας </w:t>
+      </w:r>
+      <w:r>
+        <w:rPr>
+          <w:i/>
+          <w:sz w:val="22"/>
+          <w:szCs w:val="22"/>
+          <w:lang w:val="en-US"/>
+        </w:rPr>
+        <w:t>RGB</w:t>
+      </w:r>
+      <w:r>
+        <w:rPr>
+          <w:i/>
+          <w:sz w:val="22"/>
+          <w:szCs w:val="22"/>
+        </w:rPr>
+        <w:t xml:space="preserve"> </w:t>
+      </w:r>
+      <w:r>
+        <w:rPr>
+          <w:i/>
+          <w:sz w:val="22"/>
+          <w:szCs w:val="22"/>
+        </w:rPr>
+        <w:t xml:space="preserve">σε </w:t>
+      </w:r>
+      <w:proofErr w:type="spellStart"/>
+      <w:r>
+        <w:rPr>
+          <w:i/>
+          <w:sz w:val="22"/>
+          <w:szCs w:val="22"/>
+          <w:lang w:val="en-US"/>
+        </w:rPr>
+        <w:t>YCbCr</w:t>
+      </w:r>
+      <w:proofErr w:type="spellEnd"/>
+      <w:r>
+        <w:rPr>
+          <w:i/>
+          <w:sz w:val="22"/>
+          <w:szCs w:val="22"/>
+        </w:rPr>
+        <w:t xml:space="preserve"> και επαναφοράς της σε </w:t>
+      </w:r>
+      <w:r>
+        <w:rPr>
+          <w:i/>
+          <w:sz w:val="22"/>
+          <w:szCs w:val="22"/>
+          <w:lang w:val="en-US"/>
+        </w:rPr>
+        <w:t>RGB</w:t>
+      </w:r>
+      <w:r>
+        <w:rPr>
+          <w:i/>
+          <w:sz w:val="22"/>
+          <w:szCs w:val="22"/>
+        </w:rPr>
+        <w:t>.</w:t>
+      </w:r>
     </w:p>
     <w:p>
       <w:pPr>
@@ -15165,11 +15364,149 @@
     </w:p>
     <w:p>
       <w:pPr>
-        <w:rPr>
-          <w:sz w:val="28"/>
-          <w:szCs w:val="28"/>
-        </w:rPr>
-      </w:pPr>
+        <w:jc w:val="center"/>
+        <w:rPr>
+          <w:i/>
+          <w:sz w:val="22"/>
+          <w:szCs w:val="22"/>
+        </w:rPr>
+      </w:pPr>
+    </w:p>
+    <w:p>
+      <w:pPr>
+        <w:jc w:val="center"/>
+        <w:rPr>
+          <w:sz w:val="28"/>
+          <w:szCs w:val="28"/>
+        </w:rPr>
+      </w:pPr>
+      <w:r>
+        <w:rPr>
+          <w:i/>
+          <w:sz w:val="22"/>
+          <w:szCs w:val="22"/>
+        </w:rPr>
+        <w:t>Σχήμα 2.</w:t>
+      </w:r>
+      <w:r>
+        <w:rPr>
+          <w:i/>
+          <w:sz w:val="22"/>
+          <w:szCs w:val="22"/>
+        </w:rPr>
+        <w:t>10</w:t>
+      </w:r>
+      <w:r>
+        <w:rPr>
+          <w:i/>
+          <w:sz w:val="22"/>
+          <w:szCs w:val="22"/>
+        </w:rPr>
+        <w:t xml:space="preserve">: Παραδείγματα Μετατροπής εικόνας </w:t>
+      </w:r>
+      <w:r>
+        <w:rPr>
+          <w:i/>
+          <w:sz w:val="22"/>
+          <w:szCs w:val="22"/>
+          <w:lang w:val="en-US"/>
+        </w:rPr>
+        <w:t>RGB</w:t>
+      </w:r>
+      <w:r>
+        <w:rPr>
+          <w:i/>
+          <w:sz w:val="22"/>
+          <w:szCs w:val="22"/>
+        </w:rPr>
+        <w:t xml:space="preserve"> </w:t>
+      </w:r>
+      <w:r>
+        <w:rPr>
+          <w:i/>
+          <w:sz w:val="22"/>
+          <w:szCs w:val="22"/>
+        </w:rPr>
+        <w:t xml:space="preserve">σε </w:t>
+      </w:r>
+      <w:proofErr w:type="spellStart"/>
+      <w:r>
+        <w:rPr>
+          <w:i/>
+          <w:sz w:val="22"/>
+          <w:szCs w:val="22"/>
+          <w:lang w:val="en-US"/>
+        </w:rPr>
+        <w:t>YCbCr</w:t>
+      </w:r>
+      <w:proofErr w:type="spellEnd"/>
+      <w:r>
+        <w:rPr>
+          <w:i/>
+          <w:sz w:val="22"/>
+          <w:szCs w:val="22"/>
+        </w:rPr>
+        <w:t xml:space="preserve"> </w:t>
+      </w:r>
+      <w:r>
+        <w:rPr>
+          <w:i/>
+          <w:sz w:val="22"/>
+          <w:szCs w:val="22"/>
+        </w:rPr>
+        <w:t>,</w:t>
+      </w:r>
+      <w:r>
+        <w:rPr>
+          <w:i/>
+          <w:sz w:val="22"/>
+          <w:szCs w:val="22"/>
+        </w:rPr>
+        <w:t xml:space="preserve">εφαρμογής μετασχηματισμού </w:t>
+      </w:r>
+      <w:r>
+        <w:rPr>
+          <w:i/>
+          <w:sz w:val="22"/>
+          <w:szCs w:val="22"/>
+          <w:lang w:val="en-US"/>
+        </w:rPr>
+        <w:t>DCT</w:t>
+      </w:r>
+      <w:r>
+        <w:rPr>
+          <w:i/>
+          <w:sz w:val="22"/>
+          <w:szCs w:val="22"/>
+        </w:rPr>
+        <w:t xml:space="preserve">, </w:t>
+      </w:r>
+      <w:proofErr w:type="spellStart"/>
+      <w:r>
+        <w:rPr>
+          <w:i/>
+          <w:sz w:val="22"/>
+          <w:szCs w:val="22"/>
+        </w:rPr>
+        <w:t>κβαντισμού</w:t>
+      </w:r>
+      <w:proofErr w:type="spellEnd"/>
+      <w:r>
+        <w:rPr>
+          <w:i/>
+          <w:sz w:val="22"/>
+          <w:szCs w:val="22"/>
+        </w:rPr>
+        <w:t xml:space="preserve"> καθώς και της αντίστροφης διαδικασίας</w:t>
+      </w:r>
+      <w:r>
+        <w:rPr>
+          <w:i/>
+          <w:sz w:val="22"/>
+          <w:szCs w:val="22"/>
+        </w:rPr>
+        <w:t>.</w:t>
+      </w:r>
     </w:p>
     <w:p>
       <w:pPr>
@@ -15304,14 +15641,12 @@
           <w:szCs w:val="28"/>
         </w:rPr>
       </w:pPr>
-      <w:bookmarkStart w:id="8" w:name="_GoBack"/>
-      <w:bookmarkEnd w:id="8"/>
     </w:p>
     <w:p>
       <w:pPr>
         <w:pStyle w:val="1"/>
       </w:pPr>
-      <w:bookmarkStart w:id="9" w:name="_Toc28101111"/>
+      <w:bookmarkStart w:id="8" w:name="_Toc28101111"/>
       <w:r>
         <w:lastRenderedPageBreak/>
         <w:t xml:space="preserve">3. </w:t>
@@ -15343,7 +15678,7 @@
         </w:rPr>
         <w:t>Integration</w:t>
       </w:r>
-      <w:bookmarkEnd w:id="9"/>
+      <w:bookmarkEnd w:id="8"/>
     </w:p>
     <w:p>
       <w:pPr>
@@ -15394,7 +15729,7 @@
           <w:lang w:val="el-GR"/>
         </w:rPr>
       </w:pPr>
-      <w:bookmarkStart w:id="10" w:name="_Toc28101112"/>
+      <w:bookmarkStart w:id="9" w:name="_Toc28101112"/>
       <w:r>
         <w:rPr>
           <w:lang w:val="el-GR"/>
@@ -15446,7 +15781,7 @@
       <w:r>
         <w:t>Decoder</w:t>
       </w:r>
-      <w:bookmarkEnd w:id="10"/>
+      <w:bookmarkEnd w:id="9"/>
       <w:r>
         <w:rPr>
           <w:lang w:val="el-GR"/>
@@ -15477,6 +15812,7 @@
           <w:iCs/>
           <w:sz w:val="28"/>
           <w:szCs w:val="28"/>
+          <w:lang w:val="en-US"/>
         </w:rPr>
       </w:pPr>
       <w:r>
@@ -16122,7 +16458,34 @@
           <w:szCs w:val="28"/>
           <w:lang w:val="en-US"/>
         </w:rPr>
-        <w:t>Bit</w:t>
+        <w:t>B</w:t>
+      </w:r>
+      <w:r>
+        <w:rPr>
+          <w:iCs/>
+          <w:sz w:val="28"/>
+          <w:szCs w:val="28"/>
+          <w:lang w:val="en-US"/>
+        </w:rPr>
+        <w:t>y</w:t>
+      </w:r>
+      <w:r>
+        <w:rPr>
+          <w:iCs/>
+          <w:sz w:val="28"/>
+          <w:szCs w:val="28"/>
+          <w:lang w:val="en-US"/>
+        </w:rPr>
+        <w:t>t</w:t>
+      </w:r>
+      <w:r>
+        <w:rPr>
+          <w:iCs/>
+          <w:sz w:val="28"/>
+          <w:szCs w:val="28"/>
+          <w:lang w:val="en-US"/>
+        </w:rPr>
+        <w:t>e</w:t>
       </w:r>
       <w:r>
         <w:rPr>
@@ -16203,440 +16566,216 @@
         <w:autoSpaceDE w:val="0"/>
         <w:autoSpaceDN w:val="0"/>
         <w:adjustRightInd w:val="0"/>
-        <w:jc w:val="both"/>
-        <w:rPr>
-          <w:iCs/>
-          <w:sz w:val="28"/>
-          <w:szCs w:val="28"/>
-        </w:rPr>
-      </w:pPr>
-      <w:r>
-        <w:rPr>
-          <w:iCs/>
-          <w:sz w:val="28"/>
-          <w:szCs w:val="28"/>
-        </w:rPr>
-        <w:t xml:space="preserve">Η παραπάνω διαδικασία ξεκινάει με τη μετατροπή της εικόνας </w:t>
-      </w:r>
-      <w:r>
-        <w:rPr>
-          <w:iCs/>
-          <w:sz w:val="28"/>
-          <w:szCs w:val="28"/>
-          <w:lang w:val="en-US"/>
-        </w:rPr>
-        <w:t>RGB</w:t>
-      </w:r>
-      <w:r>
-        <w:rPr>
-          <w:iCs/>
-          <w:sz w:val="28"/>
-          <w:szCs w:val="28"/>
-        </w:rPr>
-        <w:t xml:space="preserve"> </w:t>
-      </w:r>
-      <w:r>
-        <w:rPr>
-          <w:iCs/>
-          <w:sz w:val="28"/>
-          <w:szCs w:val="28"/>
-        </w:rPr>
-        <w:t xml:space="preserve">σε </w:t>
-      </w:r>
-      <w:proofErr w:type="spellStart"/>
-      <w:r>
-        <w:rPr>
-          <w:iCs/>
-          <w:sz w:val="28"/>
-          <w:szCs w:val="28"/>
-          <w:lang w:val="en-US"/>
-        </w:rPr>
-        <w:t>YCbCr</w:t>
-      </w:r>
-      <w:proofErr w:type="spellEnd"/>
-      <w:r>
-        <w:rPr>
-          <w:iCs/>
-          <w:sz w:val="28"/>
-          <w:szCs w:val="28"/>
-        </w:rPr>
-        <w:t xml:space="preserve"> </w:t>
-      </w:r>
-      <w:r>
-        <w:rPr>
-          <w:iCs/>
-          <w:sz w:val="28"/>
-          <w:szCs w:val="28"/>
-        </w:rPr>
-        <w:t xml:space="preserve">για κάποια </w:t>
-      </w:r>
-      <w:proofErr w:type="spellStart"/>
-      <w:r>
-        <w:rPr>
-          <w:iCs/>
-          <w:sz w:val="28"/>
-          <w:szCs w:val="28"/>
-        </w:rPr>
-        <w:t>υποδειγματοληψία</w:t>
-      </w:r>
-      <w:proofErr w:type="spellEnd"/>
-      <w:r>
-        <w:rPr>
-          <w:iCs/>
-          <w:sz w:val="28"/>
-          <w:szCs w:val="28"/>
-        </w:rPr>
-        <w:t xml:space="preserve"> χρώματος από αυτές που αναφέρθηκαν προηγουμένως. Έπειτα </w:t>
-      </w:r>
-      <w:r>
-        <w:rPr>
-          <w:iCs/>
-          <w:sz w:val="28"/>
-          <w:szCs w:val="28"/>
-        </w:rPr>
-        <w:t xml:space="preserve">μέσω μιας τριπλά </w:t>
-      </w:r>
-      <w:proofErr w:type="spellStart"/>
-      <w:r>
-        <w:rPr>
-          <w:iCs/>
-          <w:sz w:val="28"/>
-          <w:szCs w:val="28"/>
-        </w:rPr>
-        <w:t>εμφολευμένης</w:t>
-      </w:r>
-      <w:proofErr w:type="spellEnd"/>
-      <w:r>
-        <w:rPr>
-          <w:iCs/>
-          <w:sz w:val="28"/>
-          <w:szCs w:val="28"/>
-        </w:rPr>
-        <w:t xml:space="preserve"> επαναληπτικής διαδικασίας </w:t>
-      </w:r>
-      <w:r>
-        <w:rPr>
-          <w:iCs/>
-          <w:sz w:val="28"/>
-          <w:szCs w:val="28"/>
-        </w:rPr>
-        <w:t>για κάθε μπλοκ 8</w:t>
-      </w:r>
-      <w:r>
-        <w:rPr>
-          <w:iCs/>
-          <w:sz w:val="28"/>
-          <w:szCs w:val="28"/>
-          <w:lang w:val="en-US"/>
-        </w:rPr>
-        <w:t>x</w:t>
-      </w:r>
-      <w:r>
-        <w:rPr>
-          <w:iCs/>
-          <w:sz w:val="28"/>
-          <w:szCs w:val="28"/>
-        </w:rPr>
-        <w:t>8 και κάθε συνιστώσα (</w:t>
-      </w:r>
-      <w:r>
-        <w:rPr>
-          <w:iCs/>
-          <w:sz w:val="28"/>
-          <w:szCs w:val="28"/>
-          <w:lang w:val="en-US"/>
-        </w:rPr>
-        <w:t>Y</w:t>
-      </w:r>
-      <w:r>
-        <w:rPr>
-          <w:iCs/>
-          <w:sz w:val="28"/>
-          <w:szCs w:val="28"/>
-        </w:rPr>
-        <w:t xml:space="preserve"> </w:t>
-      </w:r>
-      <w:r>
-        <w:rPr>
-          <w:iCs/>
-          <w:sz w:val="28"/>
-          <w:szCs w:val="28"/>
-        </w:rPr>
-        <w:t xml:space="preserve">ή  </w:t>
-      </w:r>
-      <w:proofErr w:type="spellStart"/>
-      <w:r>
-        <w:rPr>
-          <w:iCs/>
-          <w:sz w:val="28"/>
-          <w:szCs w:val="28"/>
-          <w:lang w:val="en-US"/>
-        </w:rPr>
-        <w:t>Cb</w:t>
-      </w:r>
-      <w:proofErr w:type="spellEnd"/>
-      <w:r>
-        <w:rPr>
-          <w:iCs/>
-          <w:sz w:val="28"/>
-          <w:szCs w:val="28"/>
-        </w:rPr>
-        <w:t xml:space="preserve"> </w:t>
-      </w:r>
-      <w:r>
-        <w:rPr>
-          <w:iCs/>
-          <w:sz w:val="28"/>
-          <w:szCs w:val="28"/>
-        </w:rPr>
-        <w:t xml:space="preserve">ή </w:t>
-      </w:r>
-      <w:r>
-        <w:rPr>
-          <w:iCs/>
-          <w:sz w:val="28"/>
-          <w:szCs w:val="28"/>
-          <w:lang w:val="en-US"/>
-        </w:rPr>
-        <w:t>Cr</w:t>
-      </w:r>
-      <w:r>
-        <w:rPr>
-          <w:iCs/>
-          <w:sz w:val="28"/>
-          <w:szCs w:val="28"/>
-        </w:rPr>
-        <w:t>)</w:t>
-      </w:r>
-      <w:r>
-        <w:rPr>
-          <w:iCs/>
-          <w:sz w:val="28"/>
-          <w:szCs w:val="28"/>
-        </w:rPr>
-        <w:t xml:space="preserve"> </w:t>
-      </w:r>
-      <w:r>
-        <w:rPr>
-          <w:iCs/>
-          <w:sz w:val="28"/>
-          <w:szCs w:val="28"/>
-        </w:rPr>
-        <w:t xml:space="preserve">ακολουθούν οι διαδικασίες μετασχηματισμού </w:t>
-      </w:r>
-      <w:r>
-        <w:rPr>
-          <w:iCs/>
-          <w:sz w:val="28"/>
-          <w:szCs w:val="28"/>
-          <w:lang w:val="en-US"/>
-        </w:rPr>
-        <w:t>DCT</w:t>
-      </w:r>
-      <w:r>
-        <w:rPr>
-          <w:iCs/>
-          <w:sz w:val="28"/>
-          <w:szCs w:val="28"/>
-        </w:rPr>
-        <w:t>,</w:t>
-      </w:r>
-      <w:r>
-        <w:rPr>
-          <w:iCs/>
-          <w:sz w:val="28"/>
-          <w:szCs w:val="28"/>
-        </w:rPr>
-        <w:t xml:space="preserve"> </w:t>
-      </w:r>
-      <w:proofErr w:type="spellStart"/>
-      <w:r>
-        <w:rPr>
-          <w:iCs/>
-          <w:sz w:val="28"/>
-          <w:szCs w:val="28"/>
-        </w:rPr>
-        <w:t>κβαντισμού</w:t>
-      </w:r>
-      <w:proofErr w:type="spellEnd"/>
-      <w:r>
-        <w:rPr>
-          <w:iCs/>
-          <w:sz w:val="28"/>
-          <w:szCs w:val="28"/>
-        </w:rPr>
-        <w:t xml:space="preserve"> του μπλοκ για τη ζητούμενη τιμή </w:t>
-      </w:r>
-      <w:proofErr w:type="spellStart"/>
-      <w:r>
-        <w:rPr>
-          <w:iCs/>
-          <w:sz w:val="28"/>
-          <w:szCs w:val="28"/>
-          <w:lang w:val="en-US"/>
-        </w:rPr>
-        <w:t>qScale</w:t>
-      </w:r>
-      <w:proofErr w:type="spellEnd"/>
-      <w:r>
-        <w:rPr>
-          <w:iCs/>
-          <w:sz w:val="28"/>
-          <w:szCs w:val="28"/>
-        </w:rPr>
-        <w:t>, μετατροπής σε</w:t>
-      </w:r>
-      <w:r>
-        <w:rPr>
-          <w:iCs/>
-          <w:sz w:val="28"/>
-          <w:szCs w:val="28"/>
-        </w:rPr>
-        <w:t xml:space="preserve"> </w:t>
-      </w:r>
-      <w:r>
-        <w:rPr>
-          <w:iCs/>
-          <w:sz w:val="28"/>
-          <w:szCs w:val="28"/>
+        <w:jc w:val="center"/>
+        <w:rPr>
+          <w:iCs/>
+          <w:sz w:val="28"/>
+          <w:szCs w:val="28"/>
+        </w:rPr>
+      </w:pPr>
+      <w:r>
+        <w:rPr>
+          <w:iCs/>
+          <w:noProof/>
+          <w:sz w:val="28"/>
+          <w:szCs w:val="28"/>
+        </w:rPr>
+        <w:drawing>
+          <wp:inline distT="0" distB="0" distL="0" distR="0" wp14:anchorId="2453F08B" wp14:editId="6D839D2E">
+            <wp:extent cx="4846320" cy="1508760"/>
+            <wp:effectExtent l="0" t="0" r="0" b="0"/>
+            <wp:docPr id="18" name="Εικόνα 18"/>
+            <wp:cNvGraphicFramePr>
+              <a:graphicFrameLocks xmlns:a="http://schemas.openxmlformats.org/drawingml/2006/main" noChangeAspect="1"/>
+            </wp:cNvGraphicFramePr>
+            <a:graphic xmlns:a="http://schemas.openxmlformats.org/drawingml/2006/main">
+              <a:graphicData uri="http://schemas.openxmlformats.org/drawingml/2006/picture">
+                <pic:pic xmlns:pic="http://schemas.openxmlformats.org/drawingml/2006/picture">
+                  <pic:nvPicPr>
+                    <pic:cNvPr id="0" name="Picture 1"/>
+                    <pic:cNvPicPr>
+                      <a:picLocks noChangeAspect="1" noChangeArrowheads="1"/>
+                    </pic:cNvPicPr>
+                  </pic:nvPicPr>
+                  <pic:blipFill>
+                    <a:blip r:embed="rId23">
+                      <a:extLst>
+                        <a:ext uri="{28A0092B-C50C-407E-A947-70E740481C1C}">
+                          <a14:useLocalDpi xmlns:a14="http://schemas.microsoft.com/office/drawing/2010/main" val="0"/>
+                        </a:ext>
+                      </a:extLst>
+                    </a:blip>
+                    <a:srcRect/>
+                    <a:stretch>
+                      <a:fillRect/>
+                    </a:stretch>
+                  </pic:blipFill>
+                  <pic:spPr bwMode="auto">
+                    <a:xfrm>
+                      <a:off x="0" y="0"/>
+                      <a:ext cx="4846320" cy="1508760"/>
+                    </a:xfrm>
+                    <a:prstGeom prst="rect">
+                      <a:avLst/>
+                    </a:prstGeom>
+                    <a:noFill/>
+                    <a:ln>
+                      <a:noFill/>
+                    </a:ln>
+                  </pic:spPr>
+                </pic:pic>
+              </a:graphicData>
+            </a:graphic>
+          </wp:inline>
+        </w:drawing>
+      </w:r>
+    </w:p>
+    <w:p>
+      <w:pPr>
+        <w:autoSpaceDE w:val="0"/>
+        <w:autoSpaceDN w:val="0"/>
+        <w:adjustRightInd w:val="0"/>
+        <w:jc w:val="center"/>
+        <w:rPr>
+          <w:iCs/>
+          <w:sz w:val="28"/>
+          <w:szCs w:val="28"/>
+        </w:rPr>
+      </w:pPr>
+    </w:p>
+    <w:p>
+      <w:pPr>
+        <w:autoSpaceDE w:val="0"/>
+        <w:autoSpaceDN w:val="0"/>
+        <w:adjustRightInd w:val="0"/>
+        <w:jc w:val="center"/>
+        <w:rPr>
+          <w:iCs/>
+          <w:sz w:val="28"/>
+          <w:szCs w:val="28"/>
+        </w:rPr>
+      </w:pPr>
+      <w:r>
+        <w:rPr>
+          <w:i/>
+          <w:sz w:val="22"/>
+          <w:szCs w:val="22"/>
+        </w:rPr>
+        <w:t xml:space="preserve">Σχήμα </w:t>
+      </w:r>
+      <w:r>
+        <w:rPr>
+          <w:i/>
+          <w:sz w:val="22"/>
+          <w:szCs w:val="22"/>
+        </w:rPr>
+        <w:t>3</w:t>
+      </w:r>
+      <w:r>
+        <w:rPr>
+          <w:i/>
+          <w:sz w:val="22"/>
+          <w:szCs w:val="22"/>
+        </w:rPr>
+        <w:t>.</w:t>
+      </w:r>
+      <w:r>
+        <w:rPr>
+          <w:i/>
+          <w:sz w:val="22"/>
+          <w:szCs w:val="22"/>
+        </w:rPr>
+        <w:t>1</w:t>
+      </w:r>
+      <w:r>
+        <w:rPr>
+          <w:i/>
+          <w:sz w:val="22"/>
+          <w:szCs w:val="22"/>
+        </w:rPr>
+        <w:t xml:space="preserve">: </w:t>
+      </w:r>
+      <w:r>
+        <w:rPr>
+          <w:i/>
+          <w:sz w:val="22"/>
+          <w:szCs w:val="22"/>
+        </w:rPr>
+        <w:t xml:space="preserve">Δομές που περιέχονται στον πίνακα τύπου </w:t>
+      </w:r>
+      <w:r>
+        <w:rPr>
+          <w:i/>
+          <w:sz w:val="22"/>
+          <w:szCs w:val="22"/>
+          <w:lang w:val="en-US"/>
+        </w:rPr>
+        <w:t>Cell</w:t>
+      </w:r>
+      <w:r>
+        <w:rPr>
+          <w:i/>
+          <w:sz w:val="22"/>
+          <w:szCs w:val="22"/>
+        </w:rPr>
+        <w:t>.</w:t>
+      </w:r>
+      <w:r>
+        <w:rPr>
+          <w:i/>
+          <w:sz w:val="22"/>
+          <w:szCs w:val="22"/>
+        </w:rPr>
+        <w:t xml:space="preserve"> </w:t>
+      </w:r>
+      <w:r>
+        <w:rPr>
+          <w:i/>
+          <w:sz w:val="22"/>
+          <w:szCs w:val="22"/>
+        </w:rPr>
+        <w:t>Η δομή στα αριστερά βρίσκεται στο πρώτο κελί του</w:t>
+      </w:r>
+      <w:r>
+        <w:rPr>
+          <w:i/>
+          <w:sz w:val="22"/>
+          <w:szCs w:val="22"/>
+        </w:rPr>
+        <w:t xml:space="preserve"> </w:t>
+      </w:r>
+      <w:r>
+        <w:rPr>
+          <w:i/>
+          <w:sz w:val="22"/>
+          <w:szCs w:val="22"/>
         </w:rPr>
         <w:t xml:space="preserve">πίνακα </w:t>
       </w:r>
       <w:r>
         <w:rPr>
-          <w:iCs/>
-          <w:sz w:val="28"/>
-          <w:szCs w:val="28"/>
-          <w:lang w:val="en-US"/>
-        </w:rPr>
-        <w:t>Run</w:t>
-      </w:r>
-      <w:r>
-        <w:rPr>
-          <w:iCs/>
-          <w:sz w:val="28"/>
-          <w:szCs w:val="28"/>
-        </w:rPr>
-        <w:t xml:space="preserve"> </w:t>
-      </w:r>
-      <w:r>
-        <w:rPr>
-          <w:iCs/>
-          <w:sz w:val="28"/>
-          <w:szCs w:val="28"/>
-          <w:lang w:val="en-US"/>
-        </w:rPr>
-        <w:t>Length</w:t>
-      </w:r>
-      <w:r>
-        <w:rPr>
-          <w:iCs/>
-          <w:sz w:val="28"/>
-          <w:szCs w:val="28"/>
-        </w:rPr>
-        <w:t xml:space="preserve"> </w:t>
-      </w:r>
-      <w:r>
-        <w:rPr>
-          <w:iCs/>
-          <w:sz w:val="28"/>
-          <w:szCs w:val="28"/>
-          <w:lang w:val="en-US"/>
-        </w:rPr>
-        <w:t>Encoding</w:t>
-      </w:r>
-      <w:r>
-        <w:rPr>
-          <w:iCs/>
-          <w:sz w:val="28"/>
-          <w:szCs w:val="28"/>
-        </w:rPr>
-        <w:t xml:space="preserve"> όπως περιεγράφηκε και τέλος παραγωγής του ζητούμενου </w:t>
-      </w:r>
-      <w:r>
-        <w:rPr>
-          <w:iCs/>
-          <w:sz w:val="28"/>
-          <w:szCs w:val="28"/>
-          <w:lang w:val="en-US"/>
-        </w:rPr>
-        <w:t>Bit</w:t>
-      </w:r>
-      <w:r>
-        <w:rPr>
-          <w:iCs/>
-          <w:sz w:val="28"/>
-          <w:szCs w:val="28"/>
-        </w:rPr>
-        <w:t>-</w:t>
-      </w:r>
-      <w:r>
-        <w:rPr>
-          <w:iCs/>
-          <w:sz w:val="28"/>
-          <w:szCs w:val="28"/>
-          <w:lang w:val="en-US"/>
-        </w:rPr>
-        <w:t>Stream</w:t>
-      </w:r>
-      <w:r>
-        <w:rPr>
-          <w:iCs/>
-          <w:sz w:val="28"/>
-          <w:szCs w:val="28"/>
-        </w:rPr>
-        <w:t xml:space="preserve"> </w:t>
-      </w:r>
-      <w:r>
-        <w:rPr>
-          <w:iCs/>
-          <w:sz w:val="28"/>
-          <w:szCs w:val="28"/>
-        </w:rPr>
-        <w:t xml:space="preserve">μέσω της </w:t>
-      </w:r>
-      <w:proofErr w:type="spellStart"/>
-      <w:r>
-        <w:rPr>
-          <w:iCs/>
-          <w:sz w:val="28"/>
-          <w:szCs w:val="28"/>
-          <w:lang w:val="en-US"/>
-        </w:rPr>
-        <w:t>huffmanEncode</w:t>
-      </w:r>
-      <w:proofErr w:type="spellEnd"/>
-      <w:r>
-        <w:rPr>
-          <w:iCs/>
-          <w:sz w:val="28"/>
-          <w:szCs w:val="28"/>
-        </w:rPr>
-        <w:t xml:space="preserve"> </w:t>
-      </w:r>
-      <w:r>
-        <w:rPr>
-          <w:iCs/>
-          <w:sz w:val="28"/>
-          <w:szCs w:val="28"/>
-        </w:rPr>
-        <w:t>συνάρτησης</w:t>
-      </w:r>
-      <w:r>
-        <w:rPr>
-          <w:iCs/>
-          <w:sz w:val="28"/>
-          <w:szCs w:val="28"/>
+          <w:i/>
+          <w:sz w:val="22"/>
+          <w:szCs w:val="22"/>
+          <w:lang w:val="en-US"/>
+        </w:rPr>
+        <w:t>Cell</w:t>
+      </w:r>
+      <w:r>
+        <w:rPr>
+          <w:i/>
+          <w:sz w:val="22"/>
+          <w:szCs w:val="22"/>
+        </w:rPr>
+        <w:t xml:space="preserve"> ενώ στα δεξιά φαίνεται η μορφή της δομής στα υπόλοιπα κελιά</w:t>
+      </w:r>
+      <w:r>
+        <w:rPr>
+          <w:i/>
+          <w:sz w:val="22"/>
+          <w:szCs w:val="22"/>
         </w:rPr>
         <w:t>.</w:t>
-      </w:r>
-      <w:r>
-        <w:rPr>
-          <w:iCs/>
-          <w:sz w:val="28"/>
-          <w:szCs w:val="28"/>
-        </w:rPr>
-        <w:t xml:space="preserve"> </w:t>
       </w:r>
     </w:p>
     <w:p>
@@ -16651,6 +16790,8 @@
           <w:szCs w:val="28"/>
         </w:rPr>
       </w:pPr>
+      <w:bookmarkStart w:id="10" w:name="_GoBack"/>
+      <w:bookmarkEnd w:id="10"/>
     </w:p>
     <w:p>
       <w:pPr>
@@ -16670,7 +16811,428 @@
           <w:sz w:val="28"/>
           <w:szCs w:val="28"/>
         </w:rPr>
-        <w:t>Για τη διαδικασία αποκωδικοποίησης ακολουθείται η παραπάνω διαδικασία με την αντίστροφη σειρά χρησιμοποιώντας τις αντίστροφες συναρτήσεις που υλοποιήθηκαν.</w:t>
+        <w:t xml:space="preserve">Η παραπάνω διαδικασία ξεκινάει με τη μετατροπή της εικόνας </w:t>
+      </w:r>
+      <w:r>
+        <w:rPr>
+          <w:iCs/>
+          <w:sz w:val="28"/>
+          <w:szCs w:val="28"/>
+          <w:lang w:val="en-US"/>
+        </w:rPr>
+        <w:t>RGB</w:t>
+      </w:r>
+      <w:r>
+        <w:rPr>
+          <w:iCs/>
+          <w:sz w:val="28"/>
+          <w:szCs w:val="28"/>
+        </w:rPr>
+        <w:t xml:space="preserve"> </w:t>
+      </w:r>
+      <w:r>
+        <w:rPr>
+          <w:iCs/>
+          <w:sz w:val="28"/>
+          <w:szCs w:val="28"/>
+        </w:rPr>
+        <w:t xml:space="preserve">σε </w:t>
+      </w:r>
+      <w:proofErr w:type="spellStart"/>
+      <w:r>
+        <w:rPr>
+          <w:iCs/>
+          <w:sz w:val="28"/>
+          <w:szCs w:val="28"/>
+          <w:lang w:val="en-US"/>
+        </w:rPr>
+        <w:t>YCbCr</w:t>
+      </w:r>
+      <w:proofErr w:type="spellEnd"/>
+      <w:r>
+        <w:rPr>
+          <w:iCs/>
+          <w:sz w:val="28"/>
+          <w:szCs w:val="28"/>
+        </w:rPr>
+        <w:t xml:space="preserve"> </w:t>
+      </w:r>
+      <w:r>
+        <w:rPr>
+          <w:iCs/>
+          <w:sz w:val="28"/>
+          <w:szCs w:val="28"/>
+        </w:rPr>
+        <w:t xml:space="preserve">για κάποια </w:t>
+      </w:r>
+      <w:proofErr w:type="spellStart"/>
+      <w:r>
+        <w:rPr>
+          <w:iCs/>
+          <w:sz w:val="28"/>
+          <w:szCs w:val="28"/>
+        </w:rPr>
+        <w:t>υποδειγματοληψία</w:t>
+      </w:r>
+      <w:proofErr w:type="spellEnd"/>
+      <w:r>
+        <w:rPr>
+          <w:iCs/>
+          <w:sz w:val="28"/>
+          <w:szCs w:val="28"/>
+        </w:rPr>
+        <w:t xml:space="preserve"> χρώματος από αυτές που αναφέρθηκαν προηγουμένως. Έπειτα </w:t>
+      </w:r>
+      <w:r>
+        <w:rPr>
+          <w:iCs/>
+          <w:sz w:val="28"/>
+          <w:szCs w:val="28"/>
+        </w:rPr>
+        <w:t xml:space="preserve">μέσω μιας τριπλά </w:t>
+      </w:r>
+      <w:proofErr w:type="spellStart"/>
+      <w:r>
+        <w:rPr>
+          <w:iCs/>
+          <w:sz w:val="28"/>
+          <w:szCs w:val="28"/>
+        </w:rPr>
+        <w:t>εμφολευμένης</w:t>
+      </w:r>
+      <w:proofErr w:type="spellEnd"/>
+      <w:r>
+        <w:rPr>
+          <w:iCs/>
+          <w:sz w:val="28"/>
+          <w:szCs w:val="28"/>
+        </w:rPr>
+        <w:t xml:space="preserve"> επαναληπτικής διαδικασίας </w:t>
+      </w:r>
+      <w:r>
+        <w:rPr>
+          <w:iCs/>
+          <w:sz w:val="28"/>
+          <w:szCs w:val="28"/>
+        </w:rPr>
+        <w:t>για κάθε μπλοκ 8</w:t>
+      </w:r>
+      <w:r>
+        <w:rPr>
+          <w:iCs/>
+          <w:sz w:val="28"/>
+          <w:szCs w:val="28"/>
+          <w:lang w:val="en-US"/>
+        </w:rPr>
+        <w:t>x</w:t>
+      </w:r>
+      <w:r>
+        <w:rPr>
+          <w:iCs/>
+          <w:sz w:val="28"/>
+          <w:szCs w:val="28"/>
+        </w:rPr>
+        <w:t>8 και κάθε συνιστώσα (</w:t>
+      </w:r>
+      <w:r>
+        <w:rPr>
+          <w:iCs/>
+          <w:sz w:val="28"/>
+          <w:szCs w:val="28"/>
+          <w:lang w:val="en-US"/>
+        </w:rPr>
+        <w:t>Y</w:t>
+      </w:r>
+      <w:r>
+        <w:rPr>
+          <w:iCs/>
+          <w:sz w:val="28"/>
+          <w:szCs w:val="28"/>
+        </w:rPr>
+        <w:t xml:space="preserve"> </w:t>
+      </w:r>
+      <w:r>
+        <w:rPr>
+          <w:iCs/>
+          <w:sz w:val="28"/>
+          <w:szCs w:val="28"/>
+        </w:rPr>
+        <w:t xml:space="preserve">ή  </w:t>
+      </w:r>
+      <w:proofErr w:type="spellStart"/>
+      <w:r>
+        <w:rPr>
+          <w:iCs/>
+          <w:sz w:val="28"/>
+          <w:szCs w:val="28"/>
+          <w:lang w:val="en-US"/>
+        </w:rPr>
+        <w:t>Cb</w:t>
+      </w:r>
+      <w:proofErr w:type="spellEnd"/>
+      <w:r>
+        <w:rPr>
+          <w:iCs/>
+          <w:sz w:val="28"/>
+          <w:szCs w:val="28"/>
+        </w:rPr>
+        <w:t xml:space="preserve"> </w:t>
+      </w:r>
+      <w:r>
+        <w:rPr>
+          <w:iCs/>
+          <w:sz w:val="28"/>
+          <w:szCs w:val="28"/>
+        </w:rPr>
+        <w:t xml:space="preserve">ή </w:t>
+      </w:r>
+      <w:r>
+        <w:rPr>
+          <w:iCs/>
+          <w:sz w:val="28"/>
+          <w:szCs w:val="28"/>
+          <w:lang w:val="en-US"/>
+        </w:rPr>
+        <w:t>Cr</w:t>
+      </w:r>
+      <w:r>
+        <w:rPr>
+          <w:iCs/>
+          <w:sz w:val="28"/>
+          <w:szCs w:val="28"/>
+        </w:rPr>
+        <w:t>)</w:t>
+      </w:r>
+      <w:r>
+        <w:rPr>
+          <w:iCs/>
+          <w:sz w:val="28"/>
+          <w:szCs w:val="28"/>
+        </w:rPr>
+        <w:t xml:space="preserve"> </w:t>
+      </w:r>
+      <w:r>
+        <w:rPr>
+          <w:iCs/>
+          <w:sz w:val="28"/>
+          <w:szCs w:val="28"/>
+        </w:rPr>
+        <w:t xml:space="preserve">ακολουθούν οι διαδικασίες μετασχηματισμού </w:t>
+      </w:r>
+      <w:r>
+        <w:rPr>
+          <w:iCs/>
+          <w:sz w:val="28"/>
+          <w:szCs w:val="28"/>
+          <w:lang w:val="en-US"/>
+        </w:rPr>
+        <w:t>DCT</w:t>
+      </w:r>
+      <w:r>
+        <w:rPr>
+          <w:iCs/>
+          <w:sz w:val="28"/>
+          <w:szCs w:val="28"/>
+        </w:rPr>
+        <w:t>,</w:t>
+      </w:r>
+      <w:r>
+        <w:rPr>
+          <w:iCs/>
+          <w:sz w:val="28"/>
+          <w:szCs w:val="28"/>
+        </w:rPr>
+        <w:t xml:space="preserve"> </w:t>
+      </w:r>
+      <w:proofErr w:type="spellStart"/>
+      <w:r>
+        <w:rPr>
+          <w:iCs/>
+          <w:sz w:val="28"/>
+          <w:szCs w:val="28"/>
+        </w:rPr>
+        <w:t>κβαντισμού</w:t>
+      </w:r>
+      <w:proofErr w:type="spellEnd"/>
+      <w:r>
+        <w:rPr>
+          <w:iCs/>
+          <w:sz w:val="28"/>
+          <w:szCs w:val="28"/>
+        </w:rPr>
+        <w:t xml:space="preserve"> του μπλοκ για τη ζητούμενη τιμή </w:t>
+      </w:r>
+      <w:proofErr w:type="spellStart"/>
+      <w:r>
+        <w:rPr>
+          <w:iCs/>
+          <w:sz w:val="28"/>
+          <w:szCs w:val="28"/>
+          <w:lang w:val="en-US"/>
+        </w:rPr>
+        <w:t>qScale</w:t>
+      </w:r>
+      <w:proofErr w:type="spellEnd"/>
+      <w:r>
+        <w:rPr>
+          <w:iCs/>
+          <w:sz w:val="28"/>
+          <w:szCs w:val="28"/>
+        </w:rPr>
+        <w:t>, μετατροπής σε</w:t>
+      </w:r>
+      <w:r>
+        <w:rPr>
+          <w:iCs/>
+          <w:sz w:val="28"/>
+          <w:szCs w:val="28"/>
+        </w:rPr>
+        <w:t xml:space="preserve"> </w:t>
+      </w:r>
+      <w:r>
+        <w:rPr>
+          <w:iCs/>
+          <w:sz w:val="28"/>
+          <w:szCs w:val="28"/>
+        </w:rPr>
+        <w:t xml:space="preserve">πίνακα </w:t>
+      </w:r>
+      <w:r>
+        <w:rPr>
+          <w:iCs/>
+          <w:sz w:val="28"/>
+          <w:szCs w:val="28"/>
+          <w:lang w:val="en-US"/>
+        </w:rPr>
+        <w:t>Run</w:t>
+      </w:r>
+      <w:r>
+        <w:rPr>
+          <w:iCs/>
+          <w:sz w:val="28"/>
+          <w:szCs w:val="28"/>
+        </w:rPr>
+        <w:t xml:space="preserve"> </w:t>
+      </w:r>
+      <w:r>
+        <w:rPr>
+          <w:iCs/>
+          <w:sz w:val="28"/>
+          <w:szCs w:val="28"/>
+          <w:lang w:val="en-US"/>
+        </w:rPr>
+        <w:lastRenderedPageBreak/>
+        <w:t>Length</w:t>
+      </w:r>
+      <w:r>
+        <w:rPr>
+          <w:iCs/>
+          <w:sz w:val="28"/>
+          <w:szCs w:val="28"/>
+        </w:rPr>
+        <w:t xml:space="preserve"> </w:t>
+      </w:r>
+      <w:r>
+        <w:rPr>
+          <w:iCs/>
+          <w:sz w:val="28"/>
+          <w:szCs w:val="28"/>
+          <w:lang w:val="en-US"/>
+        </w:rPr>
+        <w:t>Encoding</w:t>
+      </w:r>
+      <w:r>
+        <w:rPr>
+          <w:iCs/>
+          <w:sz w:val="28"/>
+          <w:szCs w:val="28"/>
+        </w:rPr>
+        <w:t xml:space="preserve"> όπως περιεγράφηκε και τέλος παραγωγής του ζητούμενου </w:t>
+      </w:r>
+      <w:r>
+        <w:rPr>
+          <w:iCs/>
+          <w:sz w:val="28"/>
+          <w:szCs w:val="28"/>
+          <w:lang w:val="en-US"/>
+        </w:rPr>
+        <w:t>Bit</w:t>
+      </w:r>
+      <w:r>
+        <w:rPr>
+          <w:iCs/>
+          <w:sz w:val="28"/>
+          <w:szCs w:val="28"/>
+        </w:rPr>
+        <w:t>-</w:t>
+      </w:r>
+      <w:r>
+        <w:rPr>
+          <w:iCs/>
+          <w:sz w:val="28"/>
+          <w:szCs w:val="28"/>
+          <w:lang w:val="en-US"/>
+        </w:rPr>
+        <w:t>Stream</w:t>
+      </w:r>
+      <w:r>
+        <w:rPr>
+          <w:iCs/>
+          <w:sz w:val="28"/>
+          <w:szCs w:val="28"/>
+        </w:rPr>
+        <w:t xml:space="preserve"> </w:t>
+      </w:r>
+      <w:r>
+        <w:rPr>
+          <w:iCs/>
+          <w:sz w:val="28"/>
+          <w:szCs w:val="28"/>
+        </w:rPr>
+        <w:t xml:space="preserve">μέσω της </w:t>
+      </w:r>
+      <w:proofErr w:type="spellStart"/>
+      <w:r>
+        <w:rPr>
+          <w:iCs/>
+          <w:sz w:val="28"/>
+          <w:szCs w:val="28"/>
+          <w:lang w:val="en-US"/>
+        </w:rPr>
+        <w:t>huffmanEncode</w:t>
+      </w:r>
+      <w:proofErr w:type="spellEnd"/>
+      <w:r>
+        <w:rPr>
+          <w:iCs/>
+          <w:sz w:val="28"/>
+          <w:szCs w:val="28"/>
+        </w:rPr>
+        <w:t xml:space="preserve"> </w:t>
+      </w:r>
+      <w:r>
+        <w:rPr>
+          <w:iCs/>
+          <w:sz w:val="28"/>
+          <w:szCs w:val="28"/>
+        </w:rPr>
+        <w:t>συνάρτησης</w:t>
+      </w:r>
+      <w:r>
+        <w:rPr>
+          <w:iCs/>
+          <w:sz w:val="28"/>
+          <w:szCs w:val="28"/>
+        </w:rPr>
+        <w:t>.</w:t>
+      </w:r>
+      <w:r>
+        <w:rPr>
+          <w:iCs/>
+          <w:sz w:val="28"/>
+          <w:szCs w:val="28"/>
+        </w:rPr>
+        <w:t xml:space="preserve"> </w:t>
       </w:r>
     </w:p>
     <w:p>
@@ -16688,13 +17250,46 @@
     </w:p>
     <w:p>
       <w:pPr>
+        <w:autoSpaceDE w:val="0"/>
+        <w:autoSpaceDN w:val="0"/>
+        <w:adjustRightInd w:val="0"/>
+        <w:jc w:val="both"/>
+        <w:rPr>
+          <w:iCs/>
+          <w:sz w:val="28"/>
+          <w:szCs w:val="28"/>
+        </w:rPr>
+      </w:pPr>
+      <w:r>
+        <w:rPr>
+          <w:iCs/>
+          <w:sz w:val="28"/>
+          <w:szCs w:val="28"/>
+        </w:rPr>
+        <w:t>Για τη διαδικασία αποκωδικοποίησης ακολουθείται η παραπάνω διαδικασία με την αντίστροφη σειρά χρησιμοποιώντας τις αντίστροφες συναρτήσεις που υλοποιήθηκαν.</w:t>
+      </w:r>
+    </w:p>
+    <w:p>
+      <w:pPr>
+        <w:autoSpaceDE w:val="0"/>
+        <w:autoSpaceDN w:val="0"/>
+        <w:adjustRightInd w:val="0"/>
+        <w:jc w:val="both"/>
+        <w:rPr>
+          <w:iCs/>
+          <w:sz w:val="28"/>
+          <w:szCs w:val="28"/>
+        </w:rPr>
+      </w:pPr>
+    </w:p>
+    <w:p>
+      <w:pPr>
         <w:pStyle w:val="2"/>
         <w:rPr>
           <w:lang w:val="el-GR"/>
         </w:rPr>
       </w:pPr>
       <w:bookmarkStart w:id="11" w:name="_Toc28101113"/>
-      <w:proofErr w:type="gramStart"/>
       <w:r>
         <w:t>3</w:t>
       </w:r>
@@ -16723,14 +17318,7 @@
         <w:rPr>
           <w:lang w:val="el-GR"/>
         </w:rPr>
-        <w:t>Συνάρτηση</w:t>
-      </w:r>
-      <w:proofErr w:type="gramEnd"/>
-      <w:r>
-        <w:rPr>
-          <w:lang w:val="el-GR"/>
-        </w:rPr>
-        <w:t xml:space="preserve"> Επίδειξης - </w:t>
+        <w:t xml:space="preserve">Συνάρτηση Επίδειξης - </w:t>
       </w:r>
       <w:r>
         <w:t>Demo</w:t>
@@ -17914,7 +18502,7 @@
 </file>
 
 <file path=customXml/itemProps1.xml><?xml version="1.0" encoding="utf-8"?>
-<ds:datastoreItem xmlns:ds="http://schemas.openxmlformats.org/officeDocument/2006/customXml" ds:itemID="{4BC93E12-E83F-48BC-B812-08530C22D1DF}">
+<ds:datastoreItem xmlns:ds="http://schemas.openxmlformats.org/officeDocument/2006/customXml" ds:itemID="{E3CC1D51-EBC2-4678-8AAD-60C5513A42AC}">
   <ds:schemaRefs>
     <ds:schemaRef ds:uri="http://schemas.openxmlformats.org/officeDocument/2006/bibliography"/>
   </ds:schemaRefs>

</xml_diff>